<commit_message>
Sprint 4 - Irvin
</commit_message>
<xml_diff>
--- a/Appetite - Test Plan - Sprint 4.docx
+++ b/Appetite - Test Plan - Sprint 4.docx
@@ -219,15 +219,7 @@
           <w:sz w:val="24"/>
           <w:szCs w:val="24"/>
         </w:rPr>
-        <w:t>As</w:t>
-      </w:r>
-      <w:r>
-        <w:rPr>
-          <w:rFonts w:ascii="Times New Roman" w:eastAsia="Times New Roman" w:hAnsi="Times New Roman" w:cs="Times New Roman"/>
-          <w:sz w:val="24"/>
-          <w:szCs w:val="24"/>
-        </w:rPr>
-        <w:t>sumptions</w:t>
+        <w:t>Assumptions</w:t>
       </w:r>
     </w:p>
     <w:p>
@@ -280,10 +272,7 @@
         <w:jc w:val="both"/>
       </w:pPr>
       <w:r>
-        <w:t>Due to testing just on emulators, users may face some issues with the user interface when using the applic</w:t>
-      </w:r>
-      <w:r>
-        <w:t xml:space="preserve">ation on real devices. Tests will not be done on phones on this sprint. </w:t>
+        <w:t xml:space="preserve">Due to testing just on emulators, users may face some issues with the user interface when using the application on real devices. Tests will not be done on phones on this sprint. </w:t>
       </w:r>
       <w:r>
         <w:rPr>
@@ -351,6 +340,63 @@
     </w:p>
     <w:p>
       <w:pPr>
+        <w:pStyle w:val="ListParagraph"/>
+        <w:numPr>
+          <w:ilvl w:val="0"/>
+          <w:numId w:val="5"/>
+        </w:numPr>
+        <w:jc w:val="both"/>
+      </w:pPr>
+      <w:r>
+        <w:t>#155766330</w:t>
+      </w:r>
+      <w:r>
+        <w:t xml:space="preserve">  - </w:t>
+      </w:r>
+      <w:r>
+        <w:t>As an end user, I want to see a better interface</w:t>
+      </w:r>
+    </w:p>
+    <w:p>
+      <w:pPr>
+        <w:pStyle w:val="ListParagraph"/>
+        <w:numPr>
+          <w:ilvl w:val="0"/>
+          <w:numId w:val="5"/>
+        </w:numPr>
+        <w:jc w:val="both"/>
+      </w:pPr>
+      <w:r>
+        <w:t>#155961385</w:t>
+      </w:r>
+      <w:r>
+        <w:t xml:space="preserve"> - </w:t>
+      </w:r>
+      <w:r>
+        <w:t>As an user, I want to find nearby restaurants using Map Interface and current user's position</w:t>
+      </w:r>
+    </w:p>
+    <w:p>
+      <w:pPr>
+        <w:pStyle w:val="ListParagraph"/>
+        <w:numPr>
+          <w:ilvl w:val="0"/>
+          <w:numId w:val="5"/>
+        </w:numPr>
+        <w:jc w:val="both"/>
+      </w:pPr>
+      <w:r>
+        <w:t>#155644532</w:t>
+      </w:r>
+      <w:r>
+        <w:t xml:space="preserve"> - </w:t>
+      </w:r>
+      <w:r>
+        <w:t>As a user, I want to see a restaurant's food category</w:t>
+      </w:r>
+    </w:p>
+    <w:p>
+      <w:pPr>
         <w:ind w:left="720"/>
         <w:jc w:val="both"/>
         <w:rPr>
@@ -401,8 +447,66 @@
         <w:jc w:val="both"/>
       </w:pPr>
       <w:r>
-        <w:t>List of Restaurants.</w:t>
-      </w:r>
+        <w:t>List of Restaurants</w:t>
+      </w:r>
+    </w:p>
+    <w:p>
+      <w:pPr>
+        <w:numPr>
+          <w:ilvl w:val="0"/>
+          <w:numId w:val="1"/>
+        </w:numPr>
+        <w:contextualSpacing/>
+        <w:jc w:val="both"/>
+      </w:pPr>
+      <w:r>
+        <w:t>Rating stars</w:t>
+      </w:r>
+    </w:p>
+    <w:p>
+      <w:pPr>
+        <w:numPr>
+          <w:ilvl w:val="0"/>
+          <w:numId w:val="1"/>
+        </w:numPr>
+        <w:contextualSpacing/>
+        <w:jc w:val="both"/>
+      </w:pPr>
+      <w:r>
+        <w:t>Efficient interface</w:t>
+      </w:r>
+    </w:p>
+    <w:p>
+      <w:pPr>
+        <w:numPr>
+          <w:ilvl w:val="0"/>
+          <w:numId w:val="1"/>
+        </w:numPr>
+        <w:contextualSpacing/>
+        <w:jc w:val="both"/>
+      </w:pPr>
+      <w:r>
+        <w:t>Map interface for user and the restaurant location</w:t>
+      </w:r>
+    </w:p>
+    <w:p>
+      <w:pPr>
+        <w:numPr>
+          <w:ilvl w:val="0"/>
+          <w:numId w:val="1"/>
+        </w:numPr>
+        <w:contextualSpacing/>
+        <w:jc w:val="both"/>
+      </w:pPr>
+      <w:r>
+        <w:t>Food category of the restaurant in the list</w:t>
+      </w:r>
+    </w:p>
+    <w:p>
+      <w:pPr>
+        <w:contextualSpacing/>
+        <w:jc w:val="both"/>
+      </w:pPr>
     </w:p>
     <w:p>
       <w:pPr>
@@ -624,15 +728,7 @@
           <w:sz w:val="22"/>
           <w:szCs w:val="22"/>
         </w:rPr>
-        <w:t>Or</w:t>
-      </w:r>
-      <w:r>
-        <w:rPr>
-          <w:b/>
-          <w:sz w:val="22"/>
-          <w:szCs w:val="22"/>
-        </w:rPr>
-        <w:t xml:space="preserve">ganize Project </w:t>
+        <w:t xml:space="preserve">Organize Project </w:t>
       </w:r>
       <w:r>
         <w:rPr>
@@ -668,14 +764,7 @@
           <w:sz w:val="22"/>
           <w:szCs w:val="22"/>
         </w:rPr>
-        <w:t>involves creating and identifying Test Cases, Expected Results, etc. Test con</w:t>
-      </w:r>
-      <w:r>
-        <w:rPr>
-          <w:sz w:val="22"/>
-          <w:szCs w:val="22"/>
-        </w:rPr>
-        <w:t>ditions/expected results will be identified by the team. The team will then identify Test Cases and the Data required;</w:t>
+        <w:t>involves creating and identifying Test Cases, Expected Results, etc. Test conditions/expected results will be identified by the team. The team will then identify Test Cases and the Data required;</w:t>
       </w:r>
     </w:p>
     <w:p>
@@ -733,14 +822,7 @@
           <w:sz w:val="22"/>
           <w:szCs w:val="22"/>
         </w:rPr>
-        <w:t xml:space="preserve">: Delivery happens when all tests are successfully </w:t>
-      </w:r>
-      <w:r>
-        <w:rPr>
-          <w:sz w:val="22"/>
-          <w:szCs w:val="22"/>
-        </w:rPr>
-        <w:t xml:space="preserve">executed with expected results. </w:t>
+        <w:t xml:space="preserve">: Delivery happens when all tests are successfully executed with expected results. </w:t>
       </w:r>
     </w:p>
     <w:p>
@@ -790,14 +872,7 @@
           <w:sz w:val="22"/>
           <w:szCs w:val="22"/>
         </w:rPr>
-        <w:t>The objective of the test is to find and report as many bugs as possible to improve the integrity and quality of Appetite. We will exercise a broad range of tests to achieve our goal. Appetite which collects and shows restaurants that are nearby to the use</w:t>
-      </w:r>
-      <w:r>
-        <w:rPr>
-          <w:sz w:val="22"/>
-          <w:szCs w:val="22"/>
-        </w:rPr>
-        <w:t>r. Our test plan is solely based to ensure quality of the application for the user.</w:t>
+        <w:t>The objective of the test is to find and report as many bugs as possible to improve the integrity and quality of Appetite. We will exercise a broad range of tests to achieve our goal. Appetite which collects and shows restaurants that are nearby to the user. Our test plan is solely based to ensure quality of the application for the user.</w:t>
       </w:r>
     </w:p>
     <w:p>
@@ -870,14 +945,7 @@
           <w:sz w:val="22"/>
           <w:szCs w:val="22"/>
         </w:rPr>
-        <w:t>The strategy for unit testing of individual subsystems is described. This includes an indication of the subsystems that will under</w:t>
-      </w:r>
-      <w:r>
-        <w:rPr>
-          <w:sz w:val="22"/>
-          <w:szCs w:val="22"/>
-        </w:rPr>
-        <w:t>go unit tests or the criteria to be used to select subsystems for unit test. Test cases are NOT included here.</w:t>
+        <w:t>The strategy for unit testing of individual subsystems is described. This includes an indication of the subsystems that will undergo unit tests or the criteria to be used to select subsystems for unit test. Test cases are NOT included here.</w:t>
       </w:r>
     </w:p>
     <w:p>
@@ -925,14 +993,7 @@
           <w:sz w:val="22"/>
           <w:szCs w:val="22"/>
         </w:rPr>
-        <w:t>In this sprint, the application will be integrated with YELP API which will provide the data of restaurants that are n</w:t>
-      </w:r>
-      <w:r>
-        <w:rPr>
-          <w:sz w:val="22"/>
-          <w:szCs w:val="22"/>
-        </w:rPr>
-        <w:t>earby. Integration will be tested through checking the data that is received from the YELP API.</w:t>
+        <w:t>In this sprint, the application will be integrated with YELP API which will provide the data of restaurants that are nearby. Integration will be tested through checking the data that is received from the YELP API.</w:t>
       </w:r>
     </w:p>
     <w:p>
@@ -1018,10 +1079,13 @@
         <w:jc w:val="both"/>
       </w:pPr>
       <w:r>
-        <w:t>Not applicable for s</w:t>
-      </w:r>
-      <w:r>
-        <w:t>print 2.</w:t>
+        <w:t>Not applicable for sprin</w:t>
+      </w:r>
+      <w:r>
+        <w:t>t 4</w:t>
+      </w:r>
+      <w:r>
+        <w:t>.</w:t>
       </w:r>
     </w:p>
     <w:p>
@@ -1059,7 +1123,10 @@
         <w:jc w:val="both"/>
       </w:pPr>
       <w:r>
-        <w:t>Not applicable for sprint 2.</w:t>
+        <w:t>Not applicable for sprint 4</w:t>
+      </w:r>
+      <w:r>
+        <w:t>.</w:t>
       </w:r>
     </w:p>
     <w:p>
@@ -1096,11 +1163,27 @@
         <w:ind w:left="720" w:firstLine="720"/>
       </w:pPr>
       <w:r>
-        <w:t>Not applicable for sprint 2.</w:t>
+        <w:t>Not applicable for sprint 4</w:t>
+      </w:r>
+      <w:r>
+        <w:t>.</w:t>
       </w:r>
     </w:p>
     <w:p/>
     <w:p/>
+    <w:p>
+      <w:pPr>
+        <w:rPr>
+          <w:b/>
+        </w:rPr>
+      </w:pPr>
+      <w:r>
+        <w:rPr>
+          <w:b/>
+        </w:rPr>
+        <w:br w:type="page"/>
+      </w:r>
+    </w:p>
     <w:p>
       <w:pPr>
         <w:numPr>
@@ -1112,10 +1195,13 @@
           <w:b/>
         </w:rPr>
       </w:pPr>
-      <w:r>
-        <w:rPr>
-          <w:b/>
-        </w:rPr>
+      <w:bookmarkStart w:id="9" w:name="_GoBack"/>
+      <w:bookmarkEnd w:id="9"/>
+      <w:r>
+        <w:rPr>
+          <w:b/>
+        </w:rPr>
+        <w:lastRenderedPageBreak/>
         <w:t>Schedule and Deliverables</w:t>
       </w:r>
     </w:p>
@@ -1287,10 +1373,7 @@
               <w:widowControl w:val="0"/>
             </w:pPr>
             <w:r>
-              <w:t>02/14</w:t>
-            </w:r>
-            <w:r>
-              <w:t>/2018</w:t>
+              <w:t>02/14/2018</w:t>
             </w:r>
           </w:p>
         </w:tc>
@@ -1310,10 +1393,7 @@
               <w:widowControl w:val="0"/>
             </w:pPr>
             <w:r>
-              <w:t>03/15</w:t>
-            </w:r>
-            <w:r>
-              <w:t>/2018</w:t>
+              <w:t>03/15/2018</w:t>
             </w:r>
           </w:p>
         </w:tc>
@@ -1355,12 +1435,7 @@
               <w:widowControl w:val="0"/>
             </w:pPr>
             <w:r>
-              <w:t>03/15</w:t>
-            </w:r>
-            <w:bookmarkStart w:id="9" w:name="_GoBack"/>
-            <w:bookmarkEnd w:id="9"/>
-            <w:r>
-              <w:t>/2018</w:t>
+              <w:t>03/15/2018</w:t>
             </w:r>
           </w:p>
         </w:tc>
@@ -1380,10 +1455,7 @@
               <w:widowControl w:val="0"/>
             </w:pPr>
             <w:r>
-              <w:t>03/16</w:t>
-            </w:r>
-            <w:r>
-              <w:t>/2018</w:t>
+              <w:t>03/16/2018</w:t>
             </w:r>
           </w:p>
         </w:tc>
@@ -1425,10 +1497,7 @@
               <w:widowControl w:val="0"/>
             </w:pPr>
             <w:r>
-              <w:t>03/16</w:t>
-            </w:r>
-            <w:r>
-              <w:t>/2018</w:t>
+              <w:t>03/16/2018</w:t>
             </w:r>
           </w:p>
         </w:tc>
@@ -1448,10 +1517,7 @@
               <w:widowControl w:val="0"/>
             </w:pPr>
             <w:r>
-              <w:t>03/16</w:t>
-            </w:r>
-            <w:r>
-              <w:t>/2018</w:t>
+              <w:t>03/16/2018</w:t>
             </w:r>
           </w:p>
         </w:tc>
@@ -1493,10 +1559,7 @@
               <w:widowControl w:val="0"/>
             </w:pPr>
             <w:r>
-              <w:t>03/20</w:t>
-            </w:r>
-            <w:r>
-              <w:t>/2018</w:t>
+              <w:t>03/20/2018</w:t>
             </w:r>
           </w:p>
         </w:tc>
@@ -1516,10 +1579,7 @@
               <w:widowControl w:val="0"/>
             </w:pPr>
             <w:r>
-              <w:t>03/20</w:t>
-            </w:r>
-            <w:r>
-              <w:t>/2018</w:t>
+              <w:t>03/20/2018</w:t>
             </w:r>
           </w:p>
         </w:tc>
@@ -1711,14 +1771,7 @@
           <w:sz w:val="22"/>
           <w:szCs w:val="22"/>
         </w:rPr>
-        <w:t>The excel sheet created for the test cases identifies each of the test case problem statement and the result. This helps the developer to see the positive and the negative results and will help to generate robust results. We do not aim at specific number o</w:t>
-      </w:r>
-      <w:r>
-        <w:rPr>
-          <w:sz w:val="22"/>
-          <w:szCs w:val="22"/>
-        </w:rPr>
-        <w:t>f test cases but definitely at a higher range in order to overcome any existing or overseen bug and obtain optimum functionality.</w:t>
+        <w:t>The excel sheet created for the test cases identifies each of the test case problem statement and the result. This helps the developer to see the positive and the negative results and will help to generate robust results. We do not aim at specific number of test cases but definitely at a higher range in order to overcome any existing or overseen bug and obtain optimum functionality.</w:t>
       </w:r>
     </w:p>
     <w:p>
@@ -2403,7 +2456,6 @@
     <w:lsdException w:name="HTML Sample" w:semiHidden="1" w:unhideWhenUsed="1"/>
     <w:lsdException w:name="HTML Typewriter" w:semiHidden="1" w:unhideWhenUsed="1"/>
     <w:lsdException w:name="HTML Variable" w:semiHidden="1" w:unhideWhenUsed="1"/>
-    <w:lsdException w:name="Normal Table" w:semiHidden="1" w:unhideWhenUsed="1"/>
     <w:lsdException w:name="annotation subject" w:semiHidden="1" w:unhideWhenUsed="1"/>
     <w:lsdException w:name="No List" w:semiHidden="1" w:unhideWhenUsed="1"/>
     <w:lsdException w:name="Outline List 1" w:semiHidden="1" w:unhideWhenUsed="1"/>
@@ -2449,20 +2501,9 @@
     <w:lsdException w:name="Table Subtle 1" w:semiHidden="1" w:unhideWhenUsed="1"/>
     <w:lsdException w:name="Table Subtle 2" w:semiHidden="1" w:unhideWhenUsed="1"/>
     <w:lsdException w:name="Table Web 1" w:semiHidden="1" w:unhideWhenUsed="1"/>
-    <w:lsdException w:name="Table Web 2" w:semiHidden="1" w:unhideWhenUsed="1"/>
     <w:lsdException w:name="Table Web 3" w:semiHidden="1" w:unhideWhenUsed="1"/>
     <w:lsdException w:name="Balloon Text" w:semiHidden="1" w:unhideWhenUsed="1"/>
     <w:lsdException w:name="Table Grid" w:uiPriority="39"/>
-    <w:lsdException w:name="Table Theme" w:semiHidden="1" w:unhideWhenUsed="1"/>
-    <w:lsdException w:name="Note Level 1" w:semiHidden="1" w:unhideWhenUsed="1"/>
-    <w:lsdException w:name="Note Level 2" w:semiHidden="1" w:unhideWhenUsed="1"/>
-    <w:lsdException w:name="Note Level 3" w:semiHidden="1" w:unhideWhenUsed="1"/>
-    <w:lsdException w:name="Note Level 4" w:semiHidden="1" w:unhideWhenUsed="1"/>
-    <w:lsdException w:name="Note Level 5" w:semiHidden="1" w:unhideWhenUsed="1"/>
-    <w:lsdException w:name="Note Level 6" w:semiHidden="1" w:unhideWhenUsed="1"/>
-    <w:lsdException w:name="Note Level 7" w:semiHidden="1" w:unhideWhenUsed="1"/>
-    <w:lsdException w:name="Note Level 8" w:semiHidden="1" w:unhideWhenUsed="1"/>
-    <w:lsdException w:name="Note Level 9" w:semiHidden="1" w:unhideWhenUsed="1"/>
     <w:lsdException w:name="Placeholder Text" w:semiHidden="1"/>
     <w:lsdException w:name="No Spacing" w:uiPriority="1" w:qFormat="1"/>
     <w:lsdException w:name="Light Shading" w:uiPriority="60"/>

</xml_diff>